<commit_message>
Some work on the report, and removed the sout from radius patrol
</commit_message>
<xml_diff>
--- a/Deadlines/Final Report/Final Report.docx
+++ b/Deadlines/Final Report/Final Report.docx
@@ -64,7 +64,7 @@
                     <v:path arrowok="t"/>
                   </v:shape>
                 </v:group>
-                <v:rect id="_x0000_s1038" style="position:absolute;left:1800;top:1440;width:8638;height:1571;mso-width-percent:1000;mso-position-horizontal:center;mso-position-horizontal-relative:margin;mso-position-vertical:top;mso-position-vertical-relative:margin;mso-width-percent:1000;mso-width-relative:margin;mso-height-relative:margin" filled="f" stroked="f">
+                <v:rect id="_x0000_s1038" style="position:absolute;left:1800;top:1440;width:8638;height:1385;mso-width-percent:1000;mso-position-horizontal:center;mso-position-horizontal-relative:margin;mso-position-vertical:top;mso-position-vertical-relative:margin;mso-width-percent:1000;mso-width-relative:margin;mso-height-relative:margin" filled="f" stroked="f">
                   <v:textbox style="mso-next-textbox:#_x0000_s1038;mso-fit-shape-to-text:t">
                     <w:txbxContent>
                       <w:sdt>
@@ -6758,22 +6758,36 @@
       <w:pPr>
         <w:jc w:val="both"/>
       </w:pPr>
-      <w:commentRangeStart w:id="27"/>
-      <w:r>
-        <w:t xml:space="preserve">The Stanford Log-Linear Part-Of-Speech Tagger is a high quality POS tagger that is used by a huge number of researchers and professionals worldwide. </w:t>
-      </w:r>
-      <w:r>
-        <w:t>I also used this tagger due to its ease of use within Java which included good code examples that were rather simple to learn from.</w:t>
-      </w:r>
-      <w:r>
-        <w:t xml:space="preserve"> The Stanford tagger also had very fast performance, tagging short sentences nearly instantaneously.</w:t>
-      </w:r>
-      <w:commentRangeEnd w:id="27"/>
-      <w:r>
-        <w:rPr>
-          <w:rStyle w:val="CommentReference"/>
-        </w:rPr>
-        <w:commentReference w:id="27"/>
+      <w:r>
+        <w:t>The Stanford Log-Linear Part-Of-Speech Tagger is a high quality POS tagger developed by a team of scientists from the Computer Science Department at Stanford University. Using innovative techniques for the time (2003), the Stanford tagger achieved an initial accuracy on the Penn Treebank WSJ of 97.24%, an error reduction of 4.4% on the best previous single automatically learned tagging result</w:t>
+      </w:r>
+      <w:sdt>
+        <w:sdtPr>
+          <w:id w:val="52648996"/>
+          <w:citation/>
+        </w:sdtPr>
+        <w:sdtContent>
+          <w:fldSimple w:instr=" CITATION Kri03 \l 2057 ">
+            <w:r>
+              <w:rPr>
+                <w:noProof/>
+              </w:rPr>
+              <w:t xml:space="preserve"> </w:t>
+            </w:r>
+            <w:r>
+              <w:rPr>
+                <w:noProof/>
+              </w:rPr>
+              <w:t>[2]</w:t>
+            </w:r>
+          </w:fldSimple>
+        </w:sdtContent>
+      </w:sdt>
+      <w:r>
+        <w:t>. The tagger in its current state was really easy to use, as it contained with it some good java examples on its use which made it nice and simple to start implementing tagging within my project. The Stanford Tagger is also fast, with a small number of seconds to load the model initially, followed by near instantaneous tagging of single sentences.</w:t>
+      </w:r>
+      <w:r>
+        <w:t xml:space="preserve"> A final good reason for picking this tagger was that in my tests for the Interim Report, I found it to be the most accurate for the type of things I was going to be doing, requiring the easiest corrections to make it perfect.</w:t>
       </w:r>
     </w:p>
     <w:p>
@@ -6781,72 +6795,177 @@
         <w:pStyle w:val="Heading1"/>
         <w:jc w:val="both"/>
       </w:pPr>
-      <w:bookmarkStart w:id="28" w:name="_Toc353549719"/>
-      <w:r>
+      <w:bookmarkStart w:id="27" w:name="_Toc353549719"/>
+      <w:r>
+        <w:lastRenderedPageBreak/>
         <w:t>Discussions and Conclusions</w:t>
       </w:r>
+      <w:bookmarkEnd w:id="27"/>
+    </w:p>
+    <w:p>
+      <w:pPr>
+        <w:pStyle w:val="Heading2"/>
+        <w:jc w:val="both"/>
+      </w:pPr>
+      <w:bookmarkStart w:id="28" w:name="_Toc353549720"/>
+      <w:r>
+        <w:t>Problems Encountered</w:t>
+      </w:r>
       <w:bookmarkEnd w:id="28"/>
     </w:p>
     <w:p>
       <w:pPr>
+        <w:pStyle w:val="Heading3"/>
+        <w:jc w:val="both"/>
+      </w:pPr>
+      <w:bookmarkStart w:id="29" w:name="_Toc353549721"/>
+      <w:r>
+        <w:t>OpenGL</w:t>
+      </w:r>
+      <w:bookmarkEnd w:id="29"/>
+    </w:p>
+    <w:p>
+      <w:pPr>
+        <w:jc w:val="both"/>
+      </w:pPr>
+      <w:r>
+        <w:t xml:space="preserve">When I chose to use OpenGL I didn't think that it would be quite so hard to get some basic things working on screen. Especially after I got Quads (2D Squares) working reasonably quickly, I was confident. Later on though, I ran into trouble implementing features such as </w:t>
+      </w:r>
+      <w:r>
+        <w:t xml:space="preserve">User Interfaces or more advanced graphics. </w:t>
+      </w:r>
+    </w:p>
+    <w:p>
+      <w:pPr>
+        <w:jc w:val="both"/>
+      </w:pPr>
+      <w:r>
+        <w:t xml:space="preserve">OpenGL lacks any support for nice UI's, and instead it required me to use an external library. This library was rather difficult to use correctly, and required a lot of effort. This was </w:t>
+      </w:r>
+      <w:r>
+        <w:t>necessary</w:t>
+      </w:r>
+      <w:r>
+        <w:t xml:space="preserve"> though as even just the task of displaying text in OpenGL was difficult enough, and this hard library was at least simpler than that.</w:t>
+      </w:r>
+    </w:p>
+    <w:p>
+      <w:pPr>
+        <w:jc w:val="both"/>
+      </w:pPr>
+      <w:r>
+        <w:t>Advanced graphics are something that I have always struggled with, however in OpenGL it was looking like a lot of effort for little gain. The difference between a coloured Quad and a textured Quad in the tutorials was</w:t>
+      </w:r>
+      <w:r>
+        <w:t xml:space="preserve"> quite a bit longer and much more complex.</w:t>
+      </w:r>
+      <w:r>
+        <w:t xml:space="preserve"> Therefore I decided that the best thing to do was to simply not worry about adding in better graphics as the effort for gain ratio was too high.</w:t>
+      </w:r>
+    </w:p>
+    <w:p>
+      <w:pPr>
+        <w:pStyle w:val="Heading3"/>
+        <w:jc w:val="both"/>
+      </w:pPr>
+      <w:bookmarkStart w:id="30" w:name="_Toc353549722"/>
+      <w:r>
+        <w:t>TWL</w:t>
+      </w:r>
+      <w:bookmarkEnd w:id="30"/>
+    </w:p>
+    <w:p>
+      <w:pPr>
+        <w:jc w:val="both"/>
+      </w:pPr>
+      <w:r>
+        <w:t>The Themable Widget Library was a headache to get working, and quite a bit of work to do much with. I therefore spent a while allowing my code to create the UI from XML specifications, so I didn't have to hunt about the Java code to try and achieve these things.</w:t>
+      </w:r>
+      <w:r>
+        <w:t xml:space="preserve"> There have however been problems, for example I can't work out how to change the appearance of things or get Labels to work correctly.</w:t>
+      </w:r>
+    </w:p>
+    <w:p>
+      <w:pPr>
+        <w:pStyle w:val="Heading3"/>
+      </w:pPr>
+      <w:r>
+        <w:t>Building an RTS on your own</w:t>
+      </w:r>
+    </w:p>
+    <w:p>
+      <w:r>
+        <w:t xml:space="preserve">I knew that building a </w:t>
+      </w:r>
+      <w:r>
+        <w:t>completely</w:t>
+      </w:r>
+      <w:r>
+        <w:t xml:space="preserve"> new RTS game on my own with the limited time that I had would be difficult but I never thought it would be so difficult. I encountered problems nearly everywhere I went, with little information available on the internet for this type of game. This is likely due to the fact that it takes a lot more code and effort than other more popular types of game, which is why it gets left out of the tutorials on the internet.</w:t>
+      </w:r>
+    </w:p>
+    <w:p>
+      <w:r>
+        <w:t>I had huge trouble getting helpful ideas on how to implement the AI systems the most, as the only people that knew how were likely those that had done it for a company and couldn't release that sort of information.</w:t>
+      </w:r>
+    </w:p>
+    <w:p>
+      <w:pPr>
         <w:pStyle w:val="Heading2"/>
         <w:jc w:val="both"/>
       </w:pPr>
-      <w:bookmarkStart w:id="29" w:name="_Toc353549720"/>
-      <w:r>
-        <w:t>Problems Encountered</w:t>
-      </w:r>
-      <w:bookmarkEnd w:id="29"/>
+      <w:bookmarkStart w:id="31" w:name="_Toc353549723"/>
+      <w:r>
+        <w:t>Future Work</w:t>
+      </w:r>
+      <w:bookmarkEnd w:id="31"/>
     </w:p>
     <w:p>
       <w:pPr>
         <w:pStyle w:val="Heading3"/>
         <w:jc w:val="both"/>
       </w:pPr>
-      <w:bookmarkStart w:id="30" w:name="_Toc353549721"/>
-      <w:r>
-        <w:t>OpenGL</w:t>
-      </w:r>
-      <w:bookmarkEnd w:id="30"/>
-    </w:p>
-    <w:p>
-      <w:pPr>
-        <w:jc w:val="both"/>
-      </w:pPr>
-      <w:r>
-        <w:t xml:space="preserve">When I chose to use OpenGL I didn't think that it would be quite so hard to get some basic things working on screen. Especially after I got Quads (2D Squares) working reasonably quickly, I was confident. Later on though, I ran into trouble implementing features such as </w:t>
-      </w:r>
-      <w:r>
-        <w:t xml:space="preserve">User Interfaces or more advanced graphics. </w:t>
-      </w:r>
-    </w:p>
-    <w:p>
-      <w:pPr>
-        <w:jc w:val="both"/>
-      </w:pPr>
+      <w:bookmarkStart w:id="32" w:name="_Toc353549724"/>
+      <w:r>
+        <w:t>Voice Recognition</w:t>
+      </w:r>
+      <w:bookmarkEnd w:id="32"/>
+    </w:p>
+    <w:p>
+      <w:pPr>
+        <w:jc w:val="both"/>
+      </w:pPr>
+      <w:r>
+        <w:t>An interesting idea for future work to this project is the addition of Voice Recognition routines. This would greatly speed up order entry to the AI, as well as allow the player to do that whilst actually playing rather than having to pause the game to do that.</w:t>
+      </w:r>
+      <w:r>
+        <w:t xml:space="preserve"> Voice recognition can nicely improve the emersion and flow for the player, with the fewer interruptions greatly improving the experience. The best kind of experience is one that works so well you don't even notice that it is there.</w:t>
+      </w:r>
+    </w:p>
+    <w:p>
+      <w:pPr>
+        <w:pStyle w:val="Heading3"/>
+        <w:jc w:val="both"/>
+      </w:pPr>
+      <w:bookmarkStart w:id="33" w:name="_Toc353549725"/>
       <w:r>
         <w:lastRenderedPageBreak/>
-        <w:t xml:space="preserve">OpenGL lacks any support for nice UI's, and instead it required me to use an external library. This library was rather difficult to use correctly, and required a lot of effort. This was </w:t>
-      </w:r>
-      <w:r>
-        <w:t>necessary</w:t>
-      </w:r>
-      <w:r>
-        <w:t xml:space="preserve"> though as even just the task of displaying text in OpenGL was difficult enough, and this hard library was at least simpler than that.</w:t>
-      </w:r>
-    </w:p>
-    <w:p>
-      <w:pPr>
-        <w:jc w:val="both"/>
-      </w:pPr>
-      <w:r>
-        <w:t>Advanced graphics are something that I have always struggled with, however in OpenGL it was looking like a lot of effort for little gain. The difference between a coloured Quad and a textured Quad in the tutorials was</w:t>
-      </w:r>
-      <w:r>
-        <w:t xml:space="preserve"> quite a bit longer and much more complex.</w:t>
-      </w:r>
-      <w:r>
-        <w:t xml:space="preserve"> Therefore I decided that the best thing to do was to simply not worry about adding in better graphics as the effort for gain ratio was too high.</w:t>
+        <w:t>Negotiation</w:t>
+      </w:r>
+      <w:bookmarkEnd w:id="33"/>
+    </w:p>
+    <w:p>
+      <w:pPr>
+        <w:jc w:val="both"/>
+      </w:pPr>
+      <w:r>
+        <w:t>It would be great to expand the AI to the point that it can negotiate orders and even suggest changes or alterations that better suit it.</w:t>
+      </w:r>
+      <w:r>
+        <w:t xml:space="preserve"> This opens up the idea of having the AI start the entire process by sending the human an order to review for the human to then follow.</w:t>
+      </w:r>
+      <w:r>
+        <w:t xml:space="preserve"> Negotiation would make the application seem much more human and much more intelligent. This would also improve the experience for the user as they feel more immersed within the game.</w:t>
       </w:r>
     </w:p>
     <w:p>
@@ -6854,178 +6973,94 @@
         <w:pStyle w:val="Heading3"/>
         <w:jc w:val="both"/>
       </w:pPr>
-      <w:bookmarkStart w:id="31" w:name="_Toc353549722"/>
-      <w:r>
-        <w:t>TWL</w:t>
-      </w:r>
-      <w:bookmarkEnd w:id="31"/>
-    </w:p>
-    <w:p>
-      <w:pPr>
-        <w:jc w:val="both"/>
-      </w:pPr>
-      <w:r>
-        <w:t>The Themable Widget Library was a headache to get working, and quite a bit of work to do much with. I therefore spent a while allowing my code to create the UI from XML specifications, so I didn't have to hunt about the Java code to try and achieve these things.</w:t>
-      </w:r>
-      <w:r>
-        <w:t xml:space="preserve"> There have however been problems, for example I can't work out how to change the appearance of things or get Labels to work correctly.</w:t>
-      </w:r>
+      <w:bookmarkStart w:id="34" w:name="_Toc353549726"/>
+      <w:r>
+        <w:t>Improved Graphics</w:t>
+      </w:r>
+      <w:bookmarkEnd w:id="34"/>
+    </w:p>
+    <w:p>
+      <w:pPr>
+        <w:jc w:val="both"/>
+      </w:pPr>
+      <w:r>
+        <w:t>Whilst in this project graphics were not my focus, the project would benefit with a better graphical representation. With a team of programmers and designers, then the game would be much better looking with textures and more interesting shapes. The move to a 3D world could largely improve tactical options and realism, as well as making it easier to distinguish between different types of unit, something that is rather hard at the moment in my version.</w:t>
+      </w:r>
+      <w:r>
+        <w:t xml:space="preserve"> Improved graphics can also help to improve desirability of the game which would help to put the ideas contained within in the reach of more and more people.</w:t>
+      </w:r>
+    </w:p>
+    <w:p>
+      <w:pPr>
+        <w:pStyle w:val="Heading3"/>
+        <w:jc w:val="both"/>
+      </w:pPr>
+      <w:bookmarkStart w:id="35" w:name="_Toc353549727"/>
+      <w:r>
+        <w:t>Wider  Diversity</w:t>
+      </w:r>
+      <w:bookmarkEnd w:id="35"/>
+    </w:p>
+    <w:p>
+      <w:pPr>
+        <w:jc w:val="both"/>
+      </w:pPr>
+      <w:r>
+        <w:t xml:space="preserve">The game I have developed is rather narrow in the amount of options that players and AI alike have when going about their task of world domination. There is a limited choice of building and unit types, which is not typical of modern AAA RTS games. This is something that can be fixed </w:t>
+      </w:r>
+      <w:r>
+        <w:t xml:space="preserve">easily </w:t>
+      </w:r>
+      <w:r>
+        <w:t xml:space="preserve">with my architecture if I thought that the time spent would provide something of useful benefit. </w:t>
+      </w:r>
+      <w:r>
+        <w:t>Unfortunately</w:t>
+      </w:r>
+      <w:r>
+        <w:t xml:space="preserve"> there are more important things I need to do to the game, and so this has been left out. This would however greatly improve the experience for the end user, and so would be a worthwhile future inclusion to the project.</w:t>
+      </w:r>
+    </w:p>
+    <w:p>
+      <w:pPr>
+        <w:pStyle w:val="Heading3"/>
+        <w:jc w:val="both"/>
+      </w:pPr>
+      <w:bookmarkStart w:id="36" w:name="_Toc353549728"/>
+      <w:r>
+        <w:t>Improved AI</w:t>
+      </w:r>
+      <w:bookmarkEnd w:id="36"/>
+    </w:p>
+    <w:p>
+      <w:pPr>
+        <w:jc w:val="both"/>
+      </w:pPr>
+      <w:r>
+        <w:t>The AI for the project was built to get the job done and seem intelligent, however it lacks many features of a standard AAA RTS game. For example, there are no difficulty or style modes for the AI - they all perform the same. In addition, the end game performance of the AI in my game is rather lacking, as it takes a lot of knowledge and expertise (Something I don't have) to get right in the industry.</w:t>
+      </w:r>
+    </w:p>
+    <w:p>
+      <w:pPr>
+        <w:pStyle w:val="Heading1"/>
+        <w:jc w:val="both"/>
+      </w:pPr>
+      <w:bookmarkStart w:id="37" w:name="_Toc353549729"/>
+      <w:r>
+        <w:t>Project Planning</w:t>
+      </w:r>
+      <w:bookmarkEnd w:id="37"/>
     </w:p>
     <w:p>
       <w:pPr>
         <w:pStyle w:val="Heading2"/>
         <w:jc w:val="both"/>
       </w:pPr>
-      <w:bookmarkStart w:id="32" w:name="_Toc353549723"/>
-      <w:r>
-        <w:t>Future Work</w:t>
-      </w:r>
-      <w:bookmarkEnd w:id="32"/>
-    </w:p>
-    <w:p>
-      <w:pPr>
-        <w:pStyle w:val="Heading3"/>
-        <w:jc w:val="both"/>
-      </w:pPr>
-      <w:bookmarkStart w:id="33" w:name="_Toc353549724"/>
-      <w:r>
-        <w:t>Voice Recognition</w:t>
-      </w:r>
-      <w:bookmarkEnd w:id="33"/>
-    </w:p>
-    <w:p>
-      <w:pPr>
-        <w:jc w:val="both"/>
-      </w:pPr>
-      <w:r>
-        <w:t>An interesting idea for future work to this project is the addition of Voice Recognition routines. This would greatly speed up order entry to the AI, as well as allow the player to do that whilst actually playing rather than having to pause the game to do that.</w:t>
-      </w:r>
-      <w:r>
-        <w:t xml:space="preserve"> Voice recognition can nicely improve the emersion and flow for the player, with the fewer interruptions greatly improving the experience. The best kind of experience is one that works so well you don't even notice that it is there.</w:t>
-      </w:r>
-    </w:p>
-    <w:p>
-      <w:pPr>
-        <w:pStyle w:val="Heading3"/>
-        <w:jc w:val="both"/>
-      </w:pPr>
-      <w:bookmarkStart w:id="34" w:name="_Toc353549725"/>
-      <w:r>
-        <w:t>Negotiation</w:t>
-      </w:r>
-      <w:bookmarkEnd w:id="34"/>
-    </w:p>
-    <w:p>
-      <w:pPr>
-        <w:jc w:val="both"/>
-      </w:pPr>
-      <w:r>
-        <w:t>It would be great to expand the AI to the point that it can negotiate orders and even suggest changes or alterations that better suit it.</w:t>
-      </w:r>
-      <w:r>
-        <w:t xml:space="preserve"> This opens up the idea of having the AI start the entire process by sending the human an order to review for the human to then follow.</w:t>
-      </w:r>
-      <w:r>
-        <w:t xml:space="preserve"> Negotiation would make the application seem much more human and much more intelligent. This would also improve the experience for the user as they feel more immersed within the game.</w:t>
-      </w:r>
-    </w:p>
-    <w:p>
-      <w:pPr>
-        <w:pStyle w:val="Heading3"/>
-        <w:jc w:val="both"/>
-      </w:pPr>
-      <w:bookmarkStart w:id="35" w:name="_Toc353549726"/>
-      <w:r>
-        <w:t>Improved Graphics</w:t>
-      </w:r>
-      <w:bookmarkEnd w:id="35"/>
-    </w:p>
-    <w:p>
-      <w:pPr>
-        <w:jc w:val="both"/>
-      </w:pPr>
-      <w:r>
-        <w:t>Whilst in this project graphics were not my focus, the project would benefit with a better graphical representation. With a team of programmers and designers, then the game would be much better looking with textures and more interesting shapes. The move to a 3D world could largely improve tactical options and realism, as well as making it easier to distinguish between different types of unit, something that is rather hard at the moment in my version.</w:t>
-      </w:r>
-      <w:r>
-        <w:t xml:space="preserve"> Improved graphics can also help to improve desirability of the game which would help to put the ideas contained within in the reach of more and more people.</w:t>
-      </w:r>
-    </w:p>
-    <w:p>
-      <w:pPr>
-        <w:pStyle w:val="Heading3"/>
-        <w:jc w:val="both"/>
-      </w:pPr>
-      <w:bookmarkStart w:id="36" w:name="_Toc353549727"/>
-      <w:r>
-        <w:t>Wider  Diversity</w:t>
-      </w:r>
-      <w:bookmarkEnd w:id="36"/>
-    </w:p>
-    <w:p>
-      <w:pPr>
-        <w:jc w:val="both"/>
-      </w:pPr>
-      <w:r>
-        <w:t xml:space="preserve">The game I have developed is rather narrow in the amount of options that players and AI alike have when going about their task of world domination. There is a limited choice of building and unit types, which is not typical of modern AAA RTS games. This is something that can be fixed </w:t>
-      </w:r>
-      <w:r>
-        <w:t xml:space="preserve">easily </w:t>
-      </w:r>
-      <w:r>
-        <w:t xml:space="preserve">with </w:t>
-      </w:r>
-      <w:r>
-        <w:lastRenderedPageBreak/>
-        <w:t xml:space="preserve">my architecture if I thought that the time spent would provide something of useful benefit. </w:t>
-      </w:r>
-      <w:r>
-        <w:t>Unfortunately</w:t>
-      </w:r>
-      <w:r>
-        <w:t xml:space="preserve"> there are more important things I need to do to the game, and so this has been left out. This would however greatly improve the experience for the end user, and so would be a worthwhile future inclusion to the project.</w:t>
-      </w:r>
-    </w:p>
-    <w:p>
-      <w:pPr>
-        <w:pStyle w:val="Heading3"/>
-        <w:jc w:val="both"/>
-      </w:pPr>
-      <w:bookmarkStart w:id="37" w:name="_Toc353549728"/>
-      <w:r>
-        <w:t>Improved AI</w:t>
-      </w:r>
-      <w:bookmarkEnd w:id="37"/>
-    </w:p>
-    <w:p>
-      <w:pPr>
-        <w:jc w:val="both"/>
-      </w:pPr>
-      <w:r>
-        <w:t>The AI for the project was built to get the job done and seem intelligent, however it lacks many features of a standard AAA RTS game. For example, there are no difficulty or style modes for the AI - they all perform the same. In addition, the end game performance of the AI in my game is rather lacking, as it takes a lot of knowledge and expertise (Something I don't have) to get right in the industry.</w:t>
-      </w:r>
-    </w:p>
-    <w:p>
-      <w:pPr>
-        <w:pStyle w:val="Heading1"/>
-        <w:jc w:val="both"/>
-      </w:pPr>
-      <w:bookmarkStart w:id="38" w:name="_Toc353549729"/>
-      <w:r>
-        <w:t>Project Planning</w:t>
+      <w:bookmarkStart w:id="38" w:name="_Toc353549730"/>
+      <w:r>
+        <w:t>Work Methodology</w:t>
       </w:r>
       <w:bookmarkEnd w:id="38"/>
-    </w:p>
-    <w:p>
-      <w:pPr>
-        <w:pStyle w:val="Heading2"/>
-        <w:jc w:val="both"/>
-      </w:pPr>
-      <w:bookmarkStart w:id="39" w:name="_Toc353549730"/>
-      <w:r>
-        <w:t>Work Methodology</w:t>
-      </w:r>
-      <w:bookmarkEnd w:id="39"/>
     </w:p>
     <w:p>
       <w:pPr>
@@ -7051,7 +7086,7 @@
               <w:rPr>
                 <w:noProof/>
               </w:rPr>
-              <w:t>[2]</w:t>
+              <w:t>[3]</w:t>
             </w:r>
           </w:fldSimple>
         </w:sdtContent>
@@ -7069,7 +7104,11 @@
         <w:t xml:space="preserve"> For a large part of the project this was my method, getting something to work and then thinking about what was next.</w:t>
       </w:r>
       <w:r>
-        <w:t xml:space="preserve"> This proved much quicker than spending days designing a plan that was quickly ignored because I found I needed to do something else next.</w:t>
+        <w:t xml:space="preserve"> This proved much </w:t>
+      </w:r>
+      <w:r>
+        <w:lastRenderedPageBreak/>
+        <w:t>quicker than spending days designing a plan that was quickly ignored because I found I needed to do something else next.</w:t>
       </w:r>
     </w:p>
     <w:p>
@@ -7077,53 +7116,90 @@
         <w:pStyle w:val="Heading2"/>
         <w:jc w:val="both"/>
       </w:pPr>
-      <w:bookmarkStart w:id="40" w:name="_Toc353549731"/>
+      <w:bookmarkStart w:id="39" w:name="_Toc353549731"/>
       <w:r>
         <w:t>Adapting To Change</w:t>
       </w:r>
+      <w:bookmarkEnd w:id="39"/>
+    </w:p>
+    <w:p>
+      <w:pPr>
+        <w:pStyle w:val="Heading3"/>
+        <w:jc w:val="both"/>
+      </w:pPr>
+      <w:bookmarkStart w:id="40" w:name="_Toc353549732"/>
+      <w:r>
+        <w:t>Methodology</w:t>
+      </w:r>
       <w:bookmarkEnd w:id="40"/>
     </w:p>
     <w:p>
       <w:pPr>
+        <w:jc w:val="both"/>
+      </w:pPr>
+      <w:r>
+        <w:t xml:space="preserve">Initially I adapted to change by keeping an eye on how my project was going compared to the set of sprints I had in my Gantt chart. This resulted in me re-making the Gantt chart a few times, which took time and was often just as wrong as the previous one. </w:t>
+      </w:r>
+      <w:r>
+        <w:t>The first thing I had to adapt to was my methodology itself.</w:t>
+      </w:r>
+    </w:p>
+    <w:p>
+      <w:pPr>
+        <w:pStyle w:val="Heading2"/>
+        <w:jc w:val="both"/>
+      </w:pPr>
+      <w:bookmarkStart w:id="41" w:name="_Toc353549733"/>
+      <w:r>
+        <w:t>Risk Management</w:t>
+      </w:r>
+      <w:bookmarkEnd w:id="41"/>
+    </w:p>
+    <w:p>
+      <w:pPr>
         <w:pStyle w:val="Heading3"/>
         <w:jc w:val="both"/>
       </w:pPr>
-      <w:bookmarkStart w:id="41" w:name="_Toc353549732"/>
-      <w:r>
-        <w:t>Methodology</w:t>
-      </w:r>
-      <w:bookmarkEnd w:id="41"/>
-    </w:p>
-    <w:p>
-      <w:pPr>
-        <w:jc w:val="both"/>
-      </w:pPr>
-      <w:r>
-        <w:t xml:space="preserve">Initially I adapted to change by keeping an eye on how my project was going compared to the set of sprints I had in my Gantt chart. This resulted in me re-making the Gantt chart a few times, which took time and was often just as wrong as the previous one. </w:t>
-      </w:r>
-      <w:r>
-        <w:t>The first thing I had to adapt to was my methodology itself.</w:t>
-      </w:r>
-    </w:p>
-    <w:p>
-      <w:pPr>
-        <w:pStyle w:val="Heading2"/>
-        <w:jc w:val="both"/>
-      </w:pPr>
-      <w:bookmarkStart w:id="42" w:name="_Toc353549733"/>
-      <w:r>
-        <w:t>Risk Management</w:t>
+      <w:bookmarkStart w:id="42" w:name="_Toc353549734"/>
+      <w:r>
+        <w:t>Source Control</w:t>
       </w:r>
       <w:bookmarkEnd w:id="42"/>
     </w:p>
     <w:p>
       <w:pPr>
+        <w:jc w:val="both"/>
+      </w:pPr>
+      <w:r>
+        <w:t>One method I used to control and manage risk was to use Source Control. I used the Git system in conjunction with Git-Hub hosting. This gave me revision control as well as a clear and simple to browse log of my activity. I could also be protected from losing my project as a result of hardware failure.</w:t>
+      </w:r>
+      <w:r>
+        <w:t xml:space="preserve"> Revision control was a nice safety net for developing new features near to deadlines, as in all cases I could roll it back to the last good working version for the deadline and then continue to develop afterwards. The system of putting messages in with every commit also largely gave me a good </w:t>
+      </w:r>
+      <w:r>
+        <w:t>history</w:t>
+      </w:r>
+      <w:r>
+        <w:t xml:space="preserve"> of what I had done and when.</w:t>
+      </w:r>
+      <w:r>
+        <w:t xml:space="preserve"> This was very helpful in keeping track of progress when I got back to the system after a day or so of not working on it, as I could see where I left off</w:t>
+      </w:r>
+      <w:r>
+        <w:t xml:space="preserve"> and what I had done</w:t>
+      </w:r>
+      <w:r>
+        <w:t>.</w:t>
+      </w:r>
+    </w:p>
+    <w:p>
+      <w:pPr>
         <w:pStyle w:val="Heading3"/>
         <w:jc w:val="both"/>
       </w:pPr>
-      <w:bookmarkStart w:id="43" w:name="_Toc353549734"/>
-      <w:r>
-        <w:t>Source Control</w:t>
+      <w:bookmarkStart w:id="43" w:name="_Toc353549735"/>
+      <w:r>
+        <w:t>Microsoft SkyDrive</w:t>
       </w:r>
       <w:bookmarkEnd w:id="43"/>
     </w:p>
@@ -7132,90 +7208,49 @@
         <w:jc w:val="both"/>
       </w:pPr>
       <w:r>
-        <w:t>One method I used to control and manage risk was to use Source Control. I used the Git system in conjunction with Git-Hub hosting. This gave me revision control as well as a clear and simple to browse log of my activity. I could also be protected from losing my project as a result of hardware failure.</w:t>
-      </w:r>
-      <w:r>
-        <w:t xml:space="preserve"> Revision control was a nice safety net for developing new features near to deadlines, as in all cases I could roll it back to the last good working version for the deadline and then continue to develop afterwards. The system of putting messages in with every commit also largely gave me a good </w:t>
-      </w:r>
-      <w:r>
-        <w:t>history</w:t>
-      </w:r>
-      <w:r>
-        <w:t xml:space="preserve"> of what I had done and when.</w:t>
-      </w:r>
-      <w:r>
-        <w:t xml:space="preserve"> This was very helpful in keeping track of progress when I </w:t>
-      </w:r>
-      <w:r>
-        <w:lastRenderedPageBreak/>
-        <w:t>got back to the system after a day or so of not working on it, as I could see where I left off</w:t>
-      </w:r>
-      <w:r>
-        <w:t xml:space="preserve"> and what I had done</w:t>
+        <w:t>I already had been using Microsoft's online cloud storage program SkyDrive for my entire set of documents which includes my University work. This protects my data from being lost in hardware failure events by syncing the data in real time</w:t>
+      </w:r>
+      <w:r>
+        <w:rPr>
+          <w:rStyle w:val="FootnoteReference"/>
+        </w:rPr>
+        <w:footnoteReference w:id="5"/>
       </w:r>
       <w:r>
         <w:t>.</w:t>
       </w:r>
+      <w:r>
+        <w:t xml:space="preserve"> </w:t>
+      </w:r>
+      <w:r>
+        <w:t xml:space="preserve">I have long had a sub-conscious reaction to saving documents when I stop typing something. </w:t>
+      </w:r>
+      <w:r>
+        <w:t xml:space="preserve">Whilst this can be annoying on the web, it works a treat when developing or writing reports. </w:t>
+      </w:r>
+      <w:r>
+        <w:t>I could also really quickly set up replacement computers or work from multiple pc's at different times as changes were synced automatically when I switched new ones on. In all cases, the data was available through the online interface, if for example I needed to use a University Lab Machine to do some work.</w:t>
+      </w:r>
+      <w:r>
+        <w:t xml:space="preserve"> This technology was</w:t>
+      </w:r>
+      <w:r>
+        <w:t xml:space="preserve"> actually</w:t>
+      </w:r>
+      <w:r>
+        <w:t xml:space="preserve"> tested when my laptop decided to stop booting, forcing me to wipe the C drive including my entire collection of work. Upon re-installing I was able to simply re-download everything and get back to working within hours.</w:t>
+      </w:r>
     </w:p>
     <w:p>
       <w:pPr>
         <w:pStyle w:val="Heading3"/>
         <w:jc w:val="both"/>
       </w:pPr>
-      <w:bookmarkStart w:id="44" w:name="_Toc353549735"/>
-      <w:r>
-        <w:t>Microsoft SkyDrive</w:t>
+      <w:bookmarkStart w:id="44" w:name="_Toc353549736"/>
+      <w:r>
+        <w:t>Why use two systems at once?</w:t>
       </w:r>
       <w:bookmarkEnd w:id="44"/>
-    </w:p>
-    <w:p>
-      <w:pPr>
-        <w:jc w:val="both"/>
-      </w:pPr>
-      <w:r>
-        <w:t>I already had been using Microsoft's online cloud storage program SkyDrive for my entire set of documents which includes my University work. This protects my data from being lost in hardware failure events by syncing the data in real time</w:t>
-      </w:r>
-      <w:r>
-        <w:rPr>
-          <w:rStyle w:val="FootnoteReference"/>
-        </w:rPr>
-        <w:footnoteReference w:id="5"/>
-      </w:r>
-      <w:r>
-        <w:t>.</w:t>
-      </w:r>
-      <w:r>
-        <w:t xml:space="preserve"> </w:t>
-      </w:r>
-      <w:r>
-        <w:t xml:space="preserve">I have long had a sub-conscious reaction to saving documents when I stop typing something. </w:t>
-      </w:r>
-      <w:r>
-        <w:t xml:space="preserve">Whilst this can be annoying on the web, it works a treat when developing or writing reports. </w:t>
-      </w:r>
-      <w:r>
-        <w:t>I could also really quickly set up replacement computers or work from multiple pc's at different times as changes were synced automatically when I switched new ones on. In all cases, the data was available through the online interface, if for example I needed to use a University Lab Machine to do some work.</w:t>
-      </w:r>
-      <w:r>
-        <w:t xml:space="preserve"> This technology was</w:t>
-      </w:r>
-      <w:r>
-        <w:t xml:space="preserve"> actually</w:t>
-      </w:r>
-      <w:r>
-        <w:t xml:space="preserve"> tested when my laptop decided to stop booting, forcing me to wipe the C drive including my entire collection of work. Upon re-installing I was able to simply re-download everything and get back to working within hours.</w:t>
-      </w:r>
-    </w:p>
-    <w:p>
-      <w:pPr>
-        <w:pStyle w:val="Heading3"/>
-        <w:jc w:val="both"/>
-      </w:pPr>
-      <w:bookmarkStart w:id="45" w:name="_Toc353549736"/>
-      <w:r>
-        <w:t>Why use two systems at once?</w:t>
-      </w:r>
-      <w:bookmarkEnd w:id="45"/>
     </w:p>
     <w:tbl>
       <w:tblPr>
@@ -7389,7 +7424,11 @@
         <w:t>as well as</w:t>
       </w:r>
       <w:r>
-        <w:t xml:space="preserve"> roll forward the system. SkyDrive does have file version</w:t>
+        <w:t xml:space="preserve"> roll </w:t>
+      </w:r>
+      <w:r>
+        <w:lastRenderedPageBreak/>
+        <w:t>forward the system. SkyDrive does have file version</w:t>
       </w:r>
       <w:r>
         <w:t>ing</w:t>
@@ -7403,7 +7442,7 @@
         <w:pStyle w:val="Heading2"/>
         <w:jc w:val="both"/>
       </w:pPr>
-      <w:bookmarkStart w:id="46" w:name="_Toc353549737"/>
+      <w:bookmarkStart w:id="45" w:name="_Toc353549737"/>
       <w:r>
         <w:t xml:space="preserve">What I </w:t>
       </w:r>
@@ -7413,38 +7452,93 @@
       <w:r>
         <w:t>ave Learnt</w:t>
       </w:r>
+      <w:bookmarkEnd w:id="45"/>
+    </w:p>
+    <w:p>
+      <w:pPr>
+        <w:jc w:val="both"/>
+      </w:pPr>
+      <w:r>
+        <w:t>I have learnt that projects grow and change as you work on them, and never to rely on anything staying constant through the development time.</w:t>
+      </w:r>
+      <w:r>
+        <w:t xml:space="preserve"> I have also learned that being ambitious can be good, but also very challenging. I set this project to be something I knew would really push the limits of my capability but be a nice tough challenge that could turn out to be hopefully impressive.</w:t>
+      </w:r>
+      <w:r>
+        <w:t xml:space="preserve"> I have also learned that really thinking about the infrastructure you set up to work in is really important. The </w:t>
+      </w:r>
+      <w:r>
+        <w:t>absolutely</w:t>
+      </w:r>
+      <w:r>
+        <w:t xml:space="preserve"> robust system I set up may have seemed over the top, even prompting confusion from some other students. I did however suffer some failures with my laptop meaning they came in handy. I've also seen other students suffer a lot </w:t>
+      </w:r>
+      <w:r>
+        <w:t>when their drives crash</w:t>
+      </w:r>
+      <w:r>
+        <w:t>,</w:t>
+      </w:r>
+      <w:r>
+        <w:t xml:space="preserve"> </w:t>
+      </w:r>
+      <w:r>
+        <w:t>destroying their only copy of some work.</w:t>
+      </w:r>
+    </w:p>
+    <w:p>
+      <w:pPr>
+        <w:pStyle w:val="Heading1"/>
+        <w:jc w:val="both"/>
+      </w:pPr>
+      <w:bookmarkStart w:id="46" w:name="_Toc353549738"/>
+      <w:r>
+        <w:t>Context</w:t>
+      </w:r>
       <w:bookmarkEnd w:id="46"/>
     </w:p>
     <w:p>
       <w:pPr>
-        <w:jc w:val="both"/>
-      </w:pPr>
-      <w:r>
-        <w:t>I have learnt that projects grow and change as you work on them, and never to rely on anything staying constant through the development time.</w:t>
-      </w:r>
-      <w:r>
-        <w:t xml:space="preserve"> I have also learned that being ambitious can be good, but also very challenging. I set this project to be something I knew would really push the limits of my capability but be a nice tough challenge that could turn out to be hopefully impressive.</w:t>
-      </w:r>
-      <w:r>
-        <w:t xml:space="preserve"> I have also learned that really thinking about the infrastructure you set up to work in is really important. The </w:t>
-      </w:r>
-      <w:r>
-        <w:t>absolutely</w:t>
-      </w:r>
-      <w:r>
-        <w:t xml:space="preserve"> robust system I set up may have seemed over the top, even prompting confusion from some other students. I did however suffer some failures with my laptop meaning they came in handy. I've also seen other students suffer a lot </w:t>
-      </w:r>
-      <w:r>
-        <w:t>when their drives crash</w:t>
-      </w:r>
-      <w:r>
-        <w:t>,</w:t>
-      </w:r>
-      <w:r>
-        <w:t xml:space="preserve"> </w:t>
-      </w:r>
-      <w:r>
-        <w:t>destroying their only copy of some work.</w:t>
+        <w:pStyle w:val="Heading2"/>
+        <w:jc w:val="both"/>
+      </w:pPr>
+      <w:bookmarkStart w:id="47" w:name="_Toc353549739"/>
+      <w:r>
+        <w:t>Where does this fit in?</w:t>
+      </w:r>
+      <w:bookmarkEnd w:id="47"/>
+    </w:p>
+    <w:p>
+      <w:pPr>
+        <w:jc w:val="both"/>
+      </w:pPr>
+      <w:r>
+        <w:t xml:space="preserve">This project fits into two main communities, that of the Natural Language enthusiasts and that of the Game Developers. </w:t>
+      </w:r>
+    </w:p>
+    <w:p>
+      <w:pPr>
+        <w:jc w:val="both"/>
+      </w:pPr>
+      <w:r>
+        <w:t xml:space="preserve">Natural Language enthusiasts will be delighted to see some of their hard work forming the backbone for something that could really bring more and more people into the subject area, and getting its outreach out into the open with the average </w:t>
+      </w:r>
+      <w:r>
+        <w:t>Joe</w:t>
+      </w:r>
+      <w:r>
+        <w:t xml:space="preserve"> using it regularly.</w:t>
+      </w:r>
+    </w:p>
+    <w:p>
+      <w:pPr>
+        <w:jc w:val="both"/>
+      </w:pPr>
+      <w:r>
+        <w:t>Games Developers will like this feature and ability in their games as it gives them a really strong Unique Selling Point against other or previous games if they manage to get it implemented correctly. With the much bigger budgets and developer power, a AAA games studio could really make the technology shine</w:t>
+      </w:r>
+      <w:r>
+        <w:t>.</w:t>
       </w:r>
     </w:p>
     <w:p>
@@ -7452,117 +7546,62 @@
         <w:pStyle w:val="Heading1"/>
         <w:jc w:val="both"/>
       </w:pPr>
-      <w:bookmarkStart w:id="47" w:name="_Toc353549738"/>
-      <w:r>
-        <w:t>Context</w:t>
-      </w:r>
-      <w:bookmarkEnd w:id="47"/>
+      <w:bookmarkStart w:id="48" w:name="_Toc353549740"/>
+      <w:r>
+        <w:t>Acknowledgements</w:t>
+      </w:r>
+      <w:bookmarkEnd w:id="48"/>
     </w:p>
     <w:p>
       <w:pPr>
         <w:pStyle w:val="Heading2"/>
         <w:jc w:val="both"/>
       </w:pPr>
-      <w:bookmarkStart w:id="48" w:name="_Toc353549739"/>
-      <w:r>
-        <w:t>Where does this fit in?</w:t>
-      </w:r>
-      <w:bookmarkEnd w:id="48"/>
-    </w:p>
-    <w:p>
-      <w:pPr>
-        <w:jc w:val="both"/>
-      </w:pPr>
-      <w:r>
-        <w:t xml:space="preserve">This project fits into two main communities, that of the Natural Language enthusiasts and that of the Game Developers. </w:t>
-      </w:r>
-    </w:p>
-    <w:p>
-      <w:pPr>
-        <w:jc w:val="both"/>
-      </w:pPr>
+      <w:bookmarkStart w:id="49" w:name="_Toc353549741"/>
+      <w:r>
+        <w:t>Perry Monschau</w:t>
+      </w:r>
+      <w:bookmarkEnd w:id="49"/>
+    </w:p>
+    <w:p>
+      <w:pPr>
+        <w:jc w:val="both"/>
+      </w:pPr>
+      <w:r>
+        <w:t>Perry Monschau is a third year student at the University of Essex who assisted me with implementing the Collision Detection system that is in use in my project. He largely talked me through the theory as I implemented it in code myself until I had a working application.</w:t>
+      </w:r>
+      <w:r>
+        <w:t xml:space="preserve"> I have since modified the code a lot from that original implementation</w:t>
+      </w:r>
+      <w:r>
+        <w:t xml:space="preserve"> including turning it into a Runnable object in order to get it working on a separate thread from the Main.</w:t>
+      </w:r>
+    </w:p>
+    <w:p>
+      <w:pPr>
+        <w:jc w:val="both"/>
+      </w:pPr>
+      <w:r>
+        <w:t xml:space="preserve">I believe that this should not be an issue of plagiarism as the collision detection was not part of the project goals and was a necessity that I had to have in order to work on those goals. </w:t>
+      </w:r>
+      <w:r>
+        <w:t>In addition, the modifications I made were extensive and differs greatly from the code I originally implemented with his help</w:t>
+      </w:r>
+      <w:r>
+        <w:t>.</w:t>
+      </w:r>
+    </w:p>
+    <w:p>
+      <w:pPr>
+        <w:pStyle w:val="Heading2"/>
+        <w:jc w:val="both"/>
+      </w:pPr>
+      <w:bookmarkStart w:id="50" w:name="_Toc353549742"/>
       <w:r>
         <w:lastRenderedPageBreak/>
-        <w:t xml:space="preserve">Natural Language enthusiasts will be delighted to see some of their hard work forming the backbone for something that could really bring more and more people into the subject area, and getting its outreach out into the open with the average </w:t>
-      </w:r>
-      <w:r>
-        <w:t>Joe</w:t>
-      </w:r>
-      <w:r>
-        <w:t xml:space="preserve"> using it regularly.</w:t>
-      </w:r>
-    </w:p>
-    <w:p>
-      <w:pPr>
-        <w:jc w:val="both"/>
-      </w:pPr>
-      <w:r>
-        <w:t>Games Developers will like this feature and ability in their games as it gives them a really strong Unique Selling Point against other or previous games if they manage to get it implemented correctly. With the much bigger budgets and developer power, a AAA games studio could really make the technology shine</w:t>
-      </w:r>
-      <w:r>
-        <w:t>.</w:t>
-      </w:r>
-    </w:p>
-    <w:p>
-      <w:pPr>
-        <w:pStyle w:val="Heading1"/>
-        <w:jc w:val="both"/>
-      </w:pPr>
-      <w:bookmarkStart w:id="49" w:name="_Toc353549740"/>
-      <w:r>
-        <w:t>Acknowledgements</w:t>
-      </w:r>
-      <w:bookmarkEnd w:id="49"/>
-    </w:p>
-    <w:p>
-      <w:pPr>
-        <w:pStyle w:val="Heading2"/>
-        <w:jc w:val="both"/>
-      </w:pPr>
-      <w:bookmarkStart w:id="50" w:name="_Toc353549741"/>
-      <w:r>
-        <w:t>Perry Monschau</w:t>
+        <w:t>Richard Astbury</w:t>
       </w:r>
       <w:bookmarkEnd w:id="50"/>
-    </w:p>
-    <w:p>
-      <w:pPr>
-        <w:jc w:val="both"/>
-      </w:pPr>
-      <w:r>
-        <w:t>Perry Monschau is a third year student at the University of Essex who assisted me with implementing the Collision Detection system that is in use in my project. He largely talked me through the theory as I implemented it in code myself until I had a working application.</w:t>
-      </w:r>
-      <w:r>
-        <w:t xml:space="preserve"> I have since modified the code a lot from that original implementation</w:t>
-      </w:r>
-      <w:r>
-        <w:t xml:space="preserve"> including turning it into a Runnable object in order to get it working on a separate thread from the Main.</w:t>
-      </w:r>
-    </w:p>
-    <w:p>
-      <w:pPr>
-        <w:jc w:val="both"/>
-      </w:pPr>
-      <w:r>
-        <w:t xml:space="preserve">I believe that this should not be an issue of plagiarism as the collision detection was not part of the project goals and was a necessity that I had to have in order to work on those goals. </w:t>
-      </w:r>
-      <w:r>
-        <w:t>In addition, the modifications I made were extensive and differs greatly from the code I originally implemented with his help</w:t>
-      </w:r>
-      <w:r>
-        <w:t>.</w:t>
-      </w:r>
-    </w:p>
-    <w:p>
-      <w:pPr>
-        <w:pStyle w:val="Heading2"/>
-        <w:jc w:val="both"/>
-      </w:pPr>
-      <w:bookmarkStart w:id="51" w:name="_Toc353549742"/>
-      <w:r>
-        <w:t>Richard Astbury</w:t>
-      </w:r>
-      <w:bookmarkEnd w:id="51"/>
     </w:p>
     <w:p>
       <w:pPr>
@@ -7626,7 +7665,7 @@
         </w:docPartObj>
       </w:sdtPr>
       <w:sdtContent>
-        <w:bookmarkStart w:id="52" w:name="_Toc353549743" w:displacedByCustomXml="prev"/>
+        <w:bookmarkStart w:id="51" w:name="_Toc353549743" w:displacedByCustomXml="prev"/>
         <w:p>
           <w:pPr>
             <w:pStyle w:val="Heading1"/>
@@ -7635,7 +7674,7 @@
           <w:r>
             <w:t>Bibliography</w:t>
           </w:r>
-          <w:bookmarkEnd w:id="52"/>
+          <w:bookmarkEnd w:id="51"/>
         </w:p>
         <w:sdt>
           <w:sdtPr>
@@ -7678,6 +7717,7 @@
               </w:tblGrid>
               <w:tr>
                 <w:trPr>
+                  <w:divId w:val="154342254"/>
                   <w:tblCellSpacing w:w="15" w:type="dxa"/>
                 </w:trPr>
                 <w:tc>
@@ -7688,7 +7728,6 @@
                   <w:p>
                     <w:pPr>
                       <w:pStyle w:val="Bibliography"/>
-                      <w:jc w:val="both"/>
                       <w:rPr>
                         <w:rFonts w:eastAsiaTheme="minorEastAsia"/>
                         <w:noProof/>
@@ -7710,7 +7749,6 @@
                   <w:p>
                     <w:pPr>
                       <w:pStyle w:val="Bibliography"/>
-                      <w:jc w:val="both"/>
                       <w:rPr>
                         <w:rFonts w:eastAsiaTheme="minorEastAsia"/>
                         <w:noProof/>
@@ -7727,6 +7765,7 @@
               </w:tr>
               <w:tr>
                 <w:trPr>
+                  <w:divId w:val="154342254"/>
                   <w:tblCellSpacing w:w="15" w:type="dxa"/>
                 </w:trPr>
                 <w:tc>
@@ -7737,7 +7776,6 @@
                   <w:p>
                     <w:pPr>
                       <w:pStyle w:val="Bibliography"/>
-                      <w:jc w:val="both"/>
                       <w:rPr>
                         <w:rFonts w:eastAsiaTheme="minorEastAsia"/>
                         <w:noProof/>
@@ -7759,7 +7797,54 @@
                   <w:p>
                     <w:pPr>
                       <w:pStyle w:val="Bibliography"/>
-                      <w:jc w:val="both"/>
+                      <w:rPr>
+                        <w:rFonts w:eastAsiaTheme="minorEastAsia"/>
+                        <w:noProof/>
+                      </w:rPr>
+                    </w:pPr>
+                    <w:r>
+                      <w:rPr>
+                        <w:noProof/>
+                      </w:rPr>
+                      <w:t>D. K. C. D. M. Y. S. Kristina Toutanova, “Feature-Rich Part-Of-Speech Tagging with a Cyclic Dependancy Network,” 2003.</w:t>
+                    </w:r>
+                  </w:p>
+                </w:tc>
+              </w:tr>
+              <w:tr>
+                <w:trPr>
+                  <w:divId w:val="154342254"/>
+                  <w:tblCellSpacing w:w="15" w:type="dxa"/>
+                </w:trPr>
+                <w:tc>
+                  <w:tcPr>
+                    <w:tcW w:w="50" w:type="pct"/>
+                    <w:hideMark/>
+                  </w:tcPr>
+                  <w:p>
+                    <w:pPr>
+                      <w:pStyle w:val="Bibliography"/>
+                      <w:rPr>
+                        <w:rFonts w:eastAsiaTheme="minorEastAsia"/>
+                        <w:noProof/>
+                      </w:rPr>
+                    </w:pPr>
+                    <w:r>
+                      <w:rPr>
+                        <w:noProof/>
+                      </w:rPr>
+                      <w:t xml:space="preserve">[3] </w:t>
+                    </w:r>
+                  </w:p>
+                </w:tc>
+                <w:tc>
+                  <w:tcPr>
+                    <w:tcW w:w="0" w:type="auto"/>
+                    <w:hideMark/>
+                  </w:tcPr>
+                  <w:p>
+                    <w:pPr>
+                      <w:pStyle w:val="Bibliography"/>
                       <w:rPr>
                         <w:rFonts w:eastAsiaTheme="minorEastAsia"/>
                         <w:noProof/>
@@ -7777,7 +7862,7 @@
             </w:tbl>
             <w:p>
               <w:pPr>
-                <w:jc w:val="both"/>
+                <w:divId w:val="154342254"/>
                 <w:rPr>
                   <w:rFonts w:eastAsia="Times New Roman"/>
                   <w:noProof/>
@@ -7806,11 +7891,11 @@
         <w:pStyle w:val="Heading1"/>
         <w:jc w:val="both"/>
       </w:pPr>
-      <w:bookmarkStart w:id="53" w:name="_Toc353549744"/>
+      <w:bookmarkStart w:id="52" w:name="_Toc353549744"/>
       <w:r>
         <w:t>Appendices</w:t>
       </w:r>
-      <w:bookmarkEnd w:id="53"/>
+      <w:bookmarkEnd w:id="52"/>
     </w:p>
     <w:p>
       <w:pPr>
@@ -7819,8 +7904,8 @@
       </w:pPr>
     </w:p>
     <w:sectPr>
-      <w:headerReference w:type="default" r:id="rId11"/>
-      <w:footerReference w:type="default" r:id="rId12"/>
+      <w:headerReference w:type="default" r:id="rId10"/>
+      <w:footerReference w:type="default" r:id="rId11"/>
       <w:footnotePr>
         <w:numRestart w:val="eachPage"/>
       </w:footnotePr>
@@ -7832,27 +7917,6 @@
     </w:sectPr>
   </w:body>
 </w:document>
-</file>
-
-<file path=word/comments.xml><?xml version="1.0" encoding="utf-8"?>
-<w:comments xmlns:ve="http://schemas.openxmlformats.org/markup-compatibility/2006" xmlns:o="urn:schemas-microsoft-com:office:office" xmlns:r="http://schemas.openxmlformats.org/officeDocument/2006/relationships" xmlns:m="http://schemas.openxmlformats.org/officeDocument/2006/math" xmlns:v="urn:schemas-microsoft-com:vml" xmlns:wp="http://schemas.openxmlformats.org/drawingml/2006/wordprocessingDrawing" xmlns:w10="urn:schemas-microsoft-com:office:word" xmlns:w="http://schemas.openxmlformats.org/wordprocessingml/2006/main" xmlns:wne="http://schemas.microsoft.com/office/word/2006/wordml">
-  <w:comment w:id="27" w:author="Piers" w:date="2013-04-12T17:15:00Z" w:initials="P">
-    <w:p>
-      <w:pPr>
-        <w:pStyle w:val="CommentText"/>
-      </w:pPr>
-      <w:r>
-        <w:rPr>
-          <w:rStyle w:val="CommentReference"/>
-        </w:rPr>
-        <w:annotationRef/>
-      </w:r>
-      <w:r>
-        <w:t>Needs re-wording</w:t>
-      </w:r>
-    </w:p>
-  </w:comment>
-</w:comments>
 </file>
 
 <file path=word/endnotes.xml><?xml version="1.0" encoding="utf-8"?>
@@ -9620,7 +9684,7 @@
     <b:Title>Manifesto for Agile Software Development</b:Title>
     <b:Year>2001</b:Year>
     <b:Publisher>Agile Alliance</b:Publisher>
-    <b:RefOrder>2</b:RefOrder>
+    <b:RefOrder>3</b:RefOrder>
   </b:Source>
   <b:Source>
     <b:Tag>Asp13</b:Tag>
@@ -9634,6 +9698,26 @@
     <b:URL>http://en.wikipedia.org/wiki/Aspect-oriented_programming</b:URL>
     <b:RefOrder>1</b:RefOrder>
   </b:Source>
+  <b:Source>
+    <b:Tag>Kri03</b:Tag>
+    <b:SourceType>Report</b:SourceType>
+    <b:Guid>{FCA108AB-D41E-404F-97B2-4FA68240CB1A}</b:Guid>
+    <b:LCID>0</b:LCID>
+    <b:Author>
+      <b:Author>
+        <b:NameList>
+          <b:Person>
+            <b:Last>Kristina Toutanova</b:Last>
+            <b:First>Dan</b:First>
+            <b:Middle>Klein, Christopher D. Manning, Yoram Singer</b:Middle>
+          </b:Person>
+        </b:NameList>
+      </b:Author>
+    </b:Author>
+    <b:Title>Feature-Rich Part-Of-Speech Tagging with a Cyclic Dependancy Network</b:Title>
+    <b:Year>2003</b:Year>
+    <b:RefOrder>2</b:RefOrder>
+  </b:Source>
 </b:Sources>
 </file>
 
@@ -9646,7 +9730,7 @@
 </file>
 
 <file path=customXml/itemProps2.xml><?xml version="1.0" encoding="utf-8"?>
-<ds:datastoreItem xmlns:ds="http://schemas.openxmlformats.org/officeDocument/2006/customXml" ds:itemID="{63594A9A-7F64-4124-BBC4-4B574E56EE90}">
+<ds:datastoreItem xmlns:ds="http://schemas.openxmlformats.org/officeDocument/2006/customXml" ds:itemID="{69AC47CD-42AD-4048-82DF-543ABC08A636}">
   <ds:schemaRefs>
     <ds:schemaRef ds:uri="http://schemas.openxmlformats.org/officeDocument/2006/bibliography"/>
   </ds:schemaRefs>

</xml_diff>